<commit_message>
changed the port from 3000 to 5000. Changed the dockerfile according to whats needed for OCEAN and updated the docs
</commit_message>
<xml_diff>
--- a/docs/Deploying HVP Model Docker Container.docx
+++ b/docs/Deploying HVP Model Docker Container.docx
@@ -18,7 +18,22 @@
     </w:p>
     <w:p>
       <w:r>
-        <w:t>In this version, we have introduced the functionality to predict both SVS and HVP parameters using the updated docker image.</w:t>
+        <w:t xml:space="preserve">In this version, we have introduced the functionality to predict </w:t>
+      </w:r>
+      <w:r>
+        <w:t xml:space="preserve">all three models namely; </w:t>
+      </w:r>
+      <w:r>
+        <w:t>SVS</w:t>
+      </w:r>
+      <w:r>
+        <w:t xml:space="preserve">, </w:t>
+      </w:r>
+      <w:r>
+        <w:t xml:space="preserve">HVP </w:t>
+      </w:r>
+      <w:r>
+        <w:t>and OCEAN models. The steps to fetch the latest is as follows</w:t>
       </w:r>
     </w:p>
     <w:p>
@@ -75,32 +90,102 @@
           <w:sz w:val="22"/>
           <w:szCs w:val="22"/>
         </w:rPr>
+        <w:t>If the existing container is running, first stop the container by running:</w:t>
+      </w:r>
+    </w:p>
+    <w:p>
+      <w:pPr>
+        <w:pStyle w:val="ListParagraph"/>
+        <w:ind w:left="1440"/>
+        <w:rPr>
+          <w:i/>
+          <w:iCs/>
+          <w:sz w:val="22"/>
+          <w:szCs w:val="22"/>
+        </w:rPr>
+      </w:pPr>
+      <w:r>
+        <w:rPr>
+          <w:i/>
+          <w:iCs/>
+          <w:sz w:val="22"/>
+          <w:szCs w:val="22"/>
+        </w:rPr>
+        <w:t xml:space="preserve">docker stop </w:t>
+      </w:r>
+      <w:proofErr w:type="spellStart"/>
+      <w:r>
+        <w:rPr>
+          <w:i/>
+          <w:iCs/>
+          <w:sz w:val="22"/>
+          <w:szCs w:val="22"/>
+        </w:rPr>
+        <w:t>personality_trait</w:t>
+      </w:r>
+      <w:proofErr w:type="spellEnd"/>
+    </w:p>
+    <w:p>
+      <w:pPr>
+        <w:pStyle w:val="ListParagraph"/>
+        <w:ind w:firstLine="720"/>
+        <w:rPr>
+          <w:b/>
+          <w:bCs/>
+          <w:i/>
+          <w:iCs/>
+          <w:sz w:val="28"/>
+          <w:szCs w:val="28"/>
+        </w:rPr>
+      </w:pPr>
+      <w:r>
+        <w:rPr>
+          <w:i/>
+          <w:iCs/>
+          <w:sz w:val="22"/>
+          <w:szCs w:val="22"/>
+        </w:rPr>
+        <w:t xml:space="preserve">docker rm </w:t>
+      </w:r>
+      <w:proofErr w:type="spellStart"/>
+      <w:r>
+        <w:rPr>
+          <w:i/>
+          <w:iCs/>
+          <w:sz w:val="22"/>
+          <w:szCs w:val="22"/>
+        </w:rPr>
+        <w:t>personality_trait</w:t>
+      </w:r>
+      <w:proofErr w:type="spellEnd"/>
+    </w:p>
+    <w:p>
+      <w:pPr>
+        <w:pStyle w:val="ListParagraph"/>
+        <w:numPr>
+          <w:ilvl w:val="0"/>
+          <w:numId w:val="8"/>
+        </w:numPr>
+        <w:rPr>
+          <w:sz w:val="22"/>
+          <w:szCs w:val="22"/>
+        </w:rPr>
+      </w:pPr>
+      <w:r>
+        <w:rPr>
+          <w:sz w:val="22"/>
+          <w:szCs w:val="22"/>
+        </w:rPr>
         <w:t xml:space="preserve">Pull the docker image from docker hub from </w:t>
       </w:r>
-      <w:hyperlink r:id="rId5" w:history="1">
+      <w:hyperlink r:id="rId6" w:history="1">
         <w:r>
           <w:rPr>
             <w:rStyle w:val="Hyperlink"/>
             <w:sz w:val="22"/>
             <w:szCs w:val="22"/>
           </w:rPr>
-          <w:t>https://hub.docker.com/repository/docker/jabirai096/personal</w:t>
-        </w:r>
-        <w:r>
-          <w:rPr>
-            <w:rStyle w:val="Hyperlink"/>
-            <w:sz w:val="22"/>
-            <w:szCs w:val="22"/>
-          </w:rPr>
-          <w:t>i</w:t>
-        </w:r>
-        <w:r>
-          <w:rPr>
-            <w:rStyle w:val="Hyperlink"/>
-            <w:sz w:val="22"/>
-            <w:szCs w:val="22"/>
-          </w:rPr>
-          <w:t>ty_trait</w:t>
+          <w:t>https://hub.docker.com/repository/docker/jabirai096/personality_trait</w:t>
         </w:r>
       </w:hyperlink>
       <w:r>
@@ -121,17 +206,18 @@
     <w:p>
       <w:pPr>
         <w:pStyle w:val="ListParagraph"/>
-        <w:numPr>
-          <w:ilvl w:val="1"/>
-          <w:numId w:val="8"/>
-        </w:numPr>
-        <w:rPr>
-          <w:sz w:val="22"/>
-          <w:szCs w:val="22"/>
-        </w:rPr>
-      </w:pPr>
-      <w:r>
-        <w:rPr>
+        <w:ind w:left="1440"/>
+        <w:rPr>
+          <w:i/>
+          <w:iCs/>
+          <w:sz w:val="22"/>
+          <w:szCs w:val="22"/>
+        </w:rPr>
+      </w:pPr>
+      <w:r>
+        <w:rPr>
+          <w:i/>
+          <w:iCs/>
           <w:sz w:val="22"/>
           <w:szCs w:val="22"/>
         </w:rPr>
@@ -140,6 +226,8 @@
       <w:proofErr w:type="spellStart"/>
       <w:r>
         <w:rPr>
+          <w:i/>
+          <w:iCs/>
           <w:sz w:val="22"/>
           <w:szCs w:val="22"/>
         </w:rPr>
@@ -148,6 +236,8 @@
       <w:proofErr w:type="gramStart"/>
       <w:r>
         <w:rPr>
+          <w:i/>
+          <w:iCs/>
           <w:sz w:val="22"/>
           <w:szCs w:val="22"/>
         </w:rPr>
@@ -179,19 +269,18 @@
     <w:p>
       <w:pPr>
         <w:pStyle w:val="ListParagraph"/>
-        <w:numPr>
-          <w:ilvl w:val="1"/>
-          <w:numId w:val="8"/>
-        </w:numPr>
-        <w:rPr>
-          <w:b/>
-          <w:bCs/>
-          <w:sz w:val="28"/>
-          <w:szCs w:val="28"/>
-        </w:rPr>
-      </w:pPr>
-      <w:r>
-        <w:rPr>
+        <w:ind w:left="1440"/>
+        <w:rPr>
+          <w:i/>
+          <w:iCs/>
+          <w:sz w:val="22"/>
+          <w:szCs w:val="22"/>
+        </w:rPr>
+      </w:pPr>
+      <w:r>
+        <w:rPr>
+          <w:i/>
+          <w:iCs/>
           <w:sz w:val="22"/>
           <w:szCs w:val="22"/>
         </w:rPr>
@@ -199,6 +288,8 @@
       </w:r>
       <w:r>
         <w:rPr>
+          <w:i/>
+          <w:iCs/>
           <w:sz w:val="22"/>
           <w:szCs w:val="22"/>
         </w:rPr>
@@ -206,6 +297,8 @@
       </w:r>
       <w:r>
         <w:rPr>
+          <w:i/>
+          <w:iCs/>
           <w:sz w:val="22"/>
           <w:szCs w:val="22"/>
         </w:rPr>
@@ -213,6 +306,8 @@
       </w:r>
       <w:r>
         <w:rPr>
+          <w:i/>
+          <w:iCs/>
           <w:sz w:val="22"/>
           <w:szCs w:val="22"/>
         </w:rPr>
@@ -220,14 +315,65 @@
       </w:r>
       <w:r>
         <w:rPr>
-          <w:sz w:val="22"/>
-          <w:szCs w:val="22"/>
-        </w:rPr>
-        <w:t xml:space="preserve">-d -p 5000:5000 --name </w:t>
+          <w:i/>
+          <w:iCs/>
+          <w:sz w:val="22"/>
+          <w:szCs w:val="22"/>
+        </w:rPr>
+        <w:t xml:space="preserve">-d </w:t>
+      </w:r>
+      <w:r>
+        <w:rPr>
+          <w:i/>
+          <w:iCs/>
+          <w:sz w:val="22"/>
+          <w:szCs w:val="22"/>
+        </w:rPr>
+        <w:t xml:space="preserve">--network </w:t>
+      </w:r>
+      <w:proofErr w:type="gramStart"/>
+      <w:r>
+        <w:rPr>
+          <w:i/>
+          <w:iCs/>
+          <w:sz w:val="22"/>
+          <w:szCs w:val="22"/>
+        </w:rPr>
+        <w:t>host</w:t>
+      </w:r>
+      <w:r>
+        <w:rPr>
+          <w:i/>
+          <w:iCs/>
+          <w:sz w:val="22"/>
+          <w:szCs w:val="22"/>
+        </w:rPr>
+        <w:t xml:space="preserve"> </w:t>
+      </w:r>
+      <w:r>
+        <w:rPr>
+          <w:i/>
+          <w:iCs/>
+          <w:sz w:val="22"/>
+          <w:szCs w:val="22"/>
+        </w:rPr>
+        <w:t xml:space="preserve"> --</w:t>
+      </w:r>
+      <w:proofErr w:type="gramEnd"/>
+      <w:r>
+        <w:rPr>
+          <w:i/>
+          <w:iCs/>
+          <w:sz w:val="22"/>
+          <w:szCs w:val="22"/>
+        </w:rPr>
+        <w:t xml:space="preserve">name </w:t>
       </w:r>
       <w:proofErr w:type="spellStart"/>
       <w:r>
         <w:rPr>
+          <w:i/>
+          <w:iCs/>
           <w:sz w:val="22"/>
           <w:szCs w:val="22"/>
         </w:rPr>
@@ -236,6 +382,8 @@
       <w:proofErr w:type="spellEnd"/>
       <w:r>
         <w:rPr>
+          <w:i/>
+          <w:iCs/>
           <w:sz w:val="22"/>
           <w:szCs w:val="22"/>
         </w:rPr>
@@ -244,21 +392,14 @@
       <w:proofErr w:type="spellStart"/>
       <w:r>
         <w:rPr>
-          <w:sz w:val="22"/>
-          <w:szCs w:val="22"/>
-        </w:rPr>
-        <w:t>personality_</w:t>
-      </w:r>
-      <w:proofErr w:type="gramStart"/>
-      <w:r>
-        <w:rPr>
-          <w:sz w:val="22"/>
-          <w:szCs w:val="22"/>
-        </w:rPr>
-        <w:t>trait:latest</w:t>
+          <w:i/>
+          <w:iCs/>
+          <w:sz w:val="22"/>
+          <w:szCs w:val="22"/>
+        </w:rPr>
+        <w:t>personality_trait:latest</w:t>
       </w:r>
       <w:proofErr w:type="spellEnd"/>
-      <w:proofErr w:type="gramEnd"/>
     </w:p>
     <w:p>
       <w:pPr>
@@ -332,6 +473,26 @@
           <w:sz w:val="22"/>
           <w:szCs w:val="22"/>
         </w:rPr>
+        <w:t>Port: 5000</w:t>
+      </w:r>
+    </w:p>
+    <w:p>
+      <w:pPr>
+        <w:pStyle w:val="ListParagraph"/>
+        <w:numPr>
+          <w:ilvl w:val="1"/>
+          <w:numId w:val="10"/>
+        </w:numPr>
+        <w:rPr>
+          <w:sz w:val="22"/>
+          <w:szCs w:val="22"/>
+        </w:rPr>
+      </w:pPr>
+      <w:r>
+        <w:rPr>
+          <w:sz w:val="22"/>
+          <w:szCs w:val="22"/>
+        </w:rPr>
         <w:t xml:space="preserve">Headers: </w:t>
       </w:r>
     </w:p>
@@ -455,15 +616,13 @@
         </w:rPr>
         <w:t>“model”: “</w:t>
       </w:r>
-      <w:proofErr w:type="spellStart"/>
-      <w:r>
-        <w:rPr>
-          <w:sz w:val="22"/>
-          <w:szCs w:val="22"/>
-        </w:rPr>
-        <w:t>svs</w:t>
-      </w:r>
-      <w:proofErr w:type="spellEnd"/>
+      <w:r>
+        <w:rPr>
+          <w:sz w:val="22"/>
+          <w:szCs w:val="22"/>
+        </w:rPr>
+        <w:t>ocean</w:t>
+      </w:r>
       <w:r>
         <w:rPr>
           <w:sz w:val="22"/>
@@ -526,14 +685,28 @@
           <w:sz w:val="22"/>
           <w:szCs w:val="22"/>
         </w:rPr>
-        <w:t xml:space="preserve">Json of HVP </w:t>
-      </w:r>
-      <w:r>
-        <w:rPr>
-          <w:sz w:val="22"/>
-          <w:szCs w:val="22"/>
-        </w:rPr>
-        <w:t xml:space="preserve">or SVS </w:t>
+        <w:t>Json of HVP</w:t>
+      </w:r>
+      <w:r>
+        <w:rPr>
+          <w:sz w:val="22"/>
+          <w:szCs w:val="22"/>
+        </w:rPr>
+        <w:t xml:space="preserve">, </w:t>
+      </w:r>
+      <w:r>
+        <w:rPr>
+          <w:sz w:val="22"/>
+          <w:szCs w:val="22"/>
+        </w:rPr>
+        <w:t xml:space="preserve">SVS </w:t>
+      </w:r>
+      <w:r>
+        <w:rPr>
+          <w:sz w:val="22"/>
+          <w:szCs w:val="22"/>
+        </w:rPr>
+        <w:t xml:space="preserve">or OCEAN </w:t>
       </w:r>
       <w:r>
         <w:rPr>
@@ -557,6 +730,61 @@
           <w:bCs/>
         </w:rPr>
       </w:pPr>
+      <w:r>
+        <w:rPr>
+          <w:b/>
+          <w:bCs/>
+        </w:rPr>
+        <w:t>Example:</w:t>
+      </w:r>
+      <w:r>
+        <w:rPr>
+          <w:b/>
+          <w:bCs/>
+        </w:rPr>
+        <w:t xml:space="preserve"> </w:t>
+      </w:r>
+      <w:r>
+        <w:rPr>
+          <w:b/>
+          <w:bCs/>
+        </w:rPr>
+        <w:drawing>
+          <wp:inline distT="0" distB="0" distL="0" distR="0" wp14:anchorId="4C8F5EA0" wp14:editId="70EE6F1E">
+            <wp:extent cx="5943600" cy="3322320"/>
+            <wp:effectExtent l="0" t="0" r="0" b="0"/>
+            <wp:docPr id="1897276551" name="Picture 1" descr="A screenshot of a computer&#10;&#10;Description automatically generated"/>
+            <wp:cNvGraphicFramePr>
+              <a:graphicFrameLocks xmlns:a="http://schemas.openxmlformats.org/drawingml/2006/main" noChangeAspect="1"/>
+            </wp:cNvGraphicFramePr>
+            <a:graphic xmlns:a="http://schemas.openxmlformats.org/drawingml/2006/main">
+              <a:graphicData uri="http://schemas.openxmlformats.org/drawingml/2006/picture">
+                <pic:pic xmlns:pic="http://schemas.openxmlformats.org/drawingml/2006/picture">
+                  <pic:nvPicPr>
+                    <pic:cNvPr id="1897276551" name="Picture 1" descr="A screenshot of a computer&#10;&#10;Description automatically generated"/>
+                    <pic:cNvPicPr/>
+                  </pic:nvPicPr>
+                  <pic:blipFill>
+                    <a:blip r:embed="rId7"/>
+                    <a:stretch>
+                      <a:fillRect/>
+                    </a:stretch>
+                  </pic:blipFill>
+                  <pic:spPr>
+                    <a:xfrm>
+                      <a:off x="0" y="0"/>
+                      <a:ext cx="5943600" cy="3322320"/>
+                    </a:xfrm>
+                    <a:prstGeom prst="rect">
+                      <a:avLst/>
+                    </a:prstGeom>
+                  </pic:spPr>
+                </pic:pic>
+              </a:graphicData>
+            </a:graphic>
+          </wp:inline>
+        </w:drawing>
+      </w:r>
     </w:p>
     <w:p>
       <w:pPr>
@@ -565,11 +793,19 @@
           <w:bCs/>
         </w:rPr>
       </w:pPr>
-      <w:r>
+    </w:p>
+    <w:p>
+      <w:pPr>
         <w:rPr>
           <w:b/>
           <w:bCs/>
         </w:rPr>
+      </w:pPr>
+      <w:r>
+        <w:rPr>
+          <w:b/>
+          <w:bCs/>
+        </w:rPr>
         <w:tab/>
       </w:r>
     </w:p>
@@ -582,7 +818,7 @@
       </w:pPr>
     </w:p>
     <w:sectPr>
-      <w:pgSz w:w="12240" w:h="15840"/>
+      <w:pgSz w:w="12240" w:h="20160" w:code="5"/>
       <w:pgMar w:top="1440" w:right="1440" w:bottom="1440" w:left="1440" w:header="720" w:footer="720" w:gutter="0"/>
       <w:cols w:space="720"/>
       <w:docGrid w:linePitch="360"/>
@@ -1154,7 +1390,7 @@
   <w:abstractNum w:abstractNumId="5" w15:restartNumberingAfterBreak="0">
     <w:nsid w:val="38E97B23"/>
     <w:multiLevelType w:val="hybridMultilevel"/>
-    <w:tmpl w:val="94E460D4"/>
+    <w:tmpl w:val="0E645F36"/>
     <w:lvl w:ilvl="0" w:tplc="0409000F">
       <w:start w:val="1"/>
       <w:numFmt w:val="decimal"/>
@@ -1167,7 +1403,7 @@
         <w:rFonts w:hint="default"/>
       </w:rPr>
     </w:lvl>
-    <w:lvl w:ilvl="1" w:tplc="04090019">
+    <w:lvl w:ilvl="1" w:tplc="12A0F3FA">
       <w:start w:val="1"/>
       <w:numFmt w:val="lowerLetter"/>
       <w:lvlText w:val="%2."/>
@@ -1175,8 +1411,14 @@
       <w:pPr>
         <w:ind w:left="1440" w:hanging="360"/>
       </w:pPr>
-    </w:lvl>
-    <w:lvl w:ilvl="2" w:tplc="0409001B" w:tentative="1">
+      <w:rPr>
+        <w:b w:val="0"/>
+        <w:bCs w:val="0"/>
+        <w:sz w:val="22"/>
+        <w:szCs w:val="22"/>
+      </w:rPr>
+    </w:lvl>
+    <w:lvl w:ilvl="2" w:tplc="0409001B">
       <w:start w:val="1"/>
       <w:numFmt w:val="lowerRoman"/>
       <w:lvlText w:val="%3."/>
@@ -1185,7 +1427,7 @@
         <w:ind w:left="2160" w:hanging="180"/>
       </w:pPr>
     </w:lvl>
-    <w:lvl w:ilvl="3" w:tplc="0409000F" w:tentative="1">
+    <w:lvl w:ilvl="3" w:tplc="0409000F">
       <w:start w:val="1"/>
       <w:numFmt w:val="decimal"/>
       <w:lvlText w:val="%4."/>
@@ -2281,7 +2523,6 @@
   <w:style w:type="character" w:default="1" w:styleId="DefaultParagraphFont">
     <w:name w:val="Default Paragraph Font"/>
     <w:uiPriority w:val="1"/>
-    <w:semiHidden/>
     <w:unhideWhenUsed/>
   </w:style>
   <w:style w:type="table" w:default="1" w:styleId="TableNormal">
@@ -2926,4 +3167,16 @@
     </a:ext>
   </a:extLst>
 </a:theme>
+</file>
+
+<file path=customXml/item1.xml><?xml version="1.0" encoding="utf-8"?>
+<b:Sources xmlns:b="http://schemas.openxmlformats.org/officeDocument/2006/bibliography" xmlns="http://schemas.openxmlformats.org/officeDocument/2006/bibliography" SelectedStyle="\APASixthEditionOfficeOnline.xsl" StyleName="APA" Version="6"/>
+</file>
+
+<file path=customXml/itemProps1.xml><?xml version="1.0" encoding="utf-8"?>
+<ds:datastoreItem xmlns:ds="http://schemas.openxmlformats.org/officeDocument/2006/customXml" ds:itemID="{F8638C27-7225-4299-B244-F0EB21462AA4}">
+  <ds:schemaRefs>
+    <ds:schemaRef ds:uri="http://schemas.openxmlformats.org/officeDocument/2006/bibliography"/>
+  </ds:schemaRefs>
+</ds:datastoreItem>
 </file>
</xml_diff>